<commit_message>
Updated and added documentation Fix for https://jira.its.uu.se/jira/browse/LTI-291 firstname used for both first and last name
</commit_message>
<xml_diff>
--- a/INT0001.Ladok2.Events/Src/Files/INT0001.Ladok2.Events.Installation.docx
+++ b/INT0001.Ladok2.Events/Src/Files/INT0001.Ladok2.Events.Installation.docx
@@ -1,6 +1,6 @@
 
 <file path=word/document.xml><?xml version="1.0" encoding="utf-8"?>
-<w:document xmlns:wpc="http://schemas.microsoft.com/office/word/2010/wordprocessingCanvas" xmlns:cx="http://schemas.microsoft.com/office/drawing/2014/chartex" xmlns:mc="http://schemas.openxmlformats.org/markup-compatibility/2006" xmlns:o="urn:schemas-microsoft-com:office:office" xmlns:r="http://schemas.openxmlformats.org/officeDocument/2006/relationships" xmlns:m="http://schemas.openxmlformats.org/officeDocument/2006/math" xmlns:v="urn:schemas-microsoft-com:vml" xmlns:wp14="http://schemas.microsoft.com/office/word/2010/wordprocessingDrawing" xmlns:wp="http://schemas.openxmlformats.org/drawingml/2006/wordprocessingDrawing" xmlns:w10="urn:schemas-microsoft-com:office:word" xmlns:w="http://schemas.openxmlformats.org/wordprocessingml/2006/main" xmlns:w14="http://schemas.microsoft.com/office/word/2010/wordml" xmlns:w15="http://schemas.microsoft.com/office/word/2012/wordml" xmlns:w16se="http://schemas.microsoft.com/office/word/2015/wordml/symex" xmlns:wpg="http://schemas.microsoft.com/office/word/2010/wordprocessingGroup" xmlns:wpi="http://schemas.microsoft.com/office/word/2010/wordprocessingInk" xmlns:wne="http://schemas.microsoft.com/office/word/2006/wordml" xmlns:wps="http://schemas.microsoft.com/office/word/2010/wordprocessingShape" mc:Ignorable="w14 w15 w16se wp14">
+<w:document xmlns:wpc="http://schemas.microsoft.com/office/word/2010/wordprocessingCanvas" xmlns:cx="http://schemas.microsoft.com/office/drawing/2014/chartex" xmlns:cx1="http://schemas.microsoft.com/office/drawing/2015/9/8/chartex" xmlns:mc="http://schemas.openxmlformats.org/markup-compatibility/2006" xmlns:o="urn:schemas-microsoft-com:office:office" xmlns:r="http://schemas.openxmlformats.org/officeDocument/2006/relationships" xmlns:m="http://schemas.openxmlformats.org/officeDocument/2006/math" xmlns:v="urn:schemas-microsoft-com:vml" xmlns:wp14="http://schemas.microsoft.com/office/word/2010/wordprocessingDrawing" xmlns:wp="http://schemas.openxmlformats.org/drawingml/2006/wordprocessingDrawing" xmlns:w10="urn:schemas-microsoft-com:office:word" xmlns:w="http://schemas.openxmlformats.org/wordprocessingml/2006/main" xmlns:w14="http://schemas.microsoft.com/office/word/2010/wordml" xmlns:w15="http://schemas.microsoft.com/office/word/2012/wordml" xmlns:w16se="http://schemas.microsoft.com/office/word/2015/wordml/symex" xmlns:wpg="http://schemas.microsoft.com/office/word/2010/wordprocessingGroup" xmlns:wpi="http://schemas.microsoft.com/office/word/2010/wordprocessingInk" xmlns:wne="http://schemas.microsoft.com/office/word/2006/wordml" xmlns:wps="http://schemas.microsoft.com/office/word/2010/wordprocessingShape" mc:Ignorable="w14 w15 w16se wp14">
   <w:body>
     <w:p>
       <w:pPr>
@@ -13,17 +13,41 @@
         <w:t>01.Ladok2.Events installation instructions</w:t>
       </w:r>
     </w:p>
-    <w:p/>
     <w:p>
       <w:pPr>
         <w:rPr>
           <w:rStyle w:val="IntenseReference"/>
         </w:rPr>
       </w:pPr>
-      <w:r>
+    </w:p>
+    <w:p>
+      <w:pPr>
         <w:rPr>
           <w:rStyle w:val="IntenseReference"/>
         </w:rPr>
+      </w:pPr>
+      <w:r>
+        <w:rPr>
+          <w:rStyle w:val="IntenseReference"/>
+        </w:rPr>
+        <w:t>General</w:t>
+      </w:r>
+    </w:p>
+    <w:p>
+      <w:r>
+        <w:t>In the deployment folder there is multiple folders with different “dates”, the latest folder should contain the latest package installed in TEST, the package to be deployed to PROD is located in the root folder of the application folder.</w:t>
+      </w:r>
+    </w:p>
+    <w:p>
+      <w:pPr>
+        <w:rPr>
+          <w:rStyle w:val="IntenseReference"/>
+        </w:rPr>
+      </w:pPr>
+      <w:r>
+        <w:rPr>
+          <w:rStyle w:val="IntenseReference"/>
+        </w:rPr>
         <w:t>Background</w:t>
       </w:r>
     </w:p>
@@ -42,15 +66,35 @@
     </w:p>
     <w:p>
       <w:pPr>
-        <w:rPr>
-          <w:rStyle w:val="IntenseEmphasis"/>
-        </w:rPr>
-      </w:pPr>
-      <w:r>
-        <w:rPr>
-          <w:rStyle w:val="IntenseEmphasis"/>
-        </w:rPr>
-        <w:t xml:space="preserve">Includes files for installation package for INT0001.Ladok2.Events </w:t>
+        <w:pStyle w:val="NoSpacing"/>
+        <w:rPr>
+          <w:rStyle w:val="IntenseReference"/>
+        </w:rPr>
+      </w:pPr>
+      <w:r>
+        <w:rPr>
+          <w:rStyle w:val="IntenseReference"/>
+        </w:rPr>
+        <w:t>Dependencies</w:t>
+      </w:r>
+    </w:p>
+    <w:p>
+      <w:pPr>
+        <w:pStyle w:val="NoSpacing"/>
+      </w:pPr>
+    </w:p>
+    <w:p>
+      <w:pPr>
+        <w:pStyle w:val="NoSpacing"/>
+        <w:rPr>
+          <w:i/>
+        </w:rPr>
+      </w:pPr>
+      <w:r>
+        <w:rPr>
+          <w:i/>
+        </w:rPr>
+        <w:t>Custom pipelines</w:t>
       </w:r>
     </w:p>
     <w:p>
@@ -58,35 +102,58 @@
         <w:pStyle w:val="NoSpacing"/>
         <w:numPr>
           <w:ilvl w:val="0"/>
-          <w:numId w:val="1"/>
+          <w:numId w:val="5"/>
         </w:numPr>
       </w:pPr>
-      <w:r>
-        <w:t>BizTalk.PipelineComponents.msi</w:t>
-      </w:r>
+      <w:proofErr w:type="spellStart"/>
+      <w:r>
+        <w:t>BizTalk.PipelineComponents.PromoteTypedContext</w:t>
+      </w:r>
+      <w:proofErr w:type="spellEnd"/>
     </w:p>
     <w:p>
       <w:pPr>
         <w:pStyle w:val="NoSpacing"/>
         <w:numPr>
           <w:ilvl w:val="0"/>
-          <w:numId w:val="1"/>
+          <w:numId w:val="5"/>
         </w:numPr>
       </w:pPr>
-      <w:r>
-        <w:t>INT0001.Ladok2.Events.msi</w:t>
-      </w:r>
+      <w:proofErr w:type="spellStart"/>
+      <w:r>
+        <w:t>BizTalkComponents.PipelineComponents.XSLTransform</w:t>
+      </w:r>
+      <w:proofErr w:type="spellEnd"/>
     </w:p>
     <w:p>
       <w:pPr>
         <w:pStyle w:val="NoSpacing"/>
         <w:numPr>
           <w:ilvl w:val="0"/>
-          <w:numId w:val="1"/>
+          <w:numId w:val="5"/>
         </w:numPr>
       </w:pPr>
-      <w:r>
-        <w:t>INT0001.Ladok2.Events.BindingInfo.xml</w:t>
+      <w:proofErr w:type="spellStart"/>
+      <w:r>
+        <w:t>BizTalk</w:t>
+      </w:r>
+      <w:r>
+        <w:t>.PipelineComponents.ContextToXml</w:t>
+      </w:r>
+      <w:proofErr w:type="spellEnd"/>
+    </w:p>
+    <w:p>
+      <w:pPr>
+        <w:pStyle w:val="NoSpacing"/>
+        <w:rPr>
+          <w:i/>
+        </w:rPr>
+      </w:pPr>
+      <w:r>
+        <w:rPr>
+          <w:i/>
+        </w:rPr>
+        <w:t>Utilities</w:t>
       </w:r>
     </w:p>
     <w:p>
@@ -94,32 +161,117 @@
         <w:pStyle w:val="NoSpacing"/>
         <w:numPr>
           <w:ilvl w:val="0"/>
-          <w:numId w:val="1"/>
+          <w:numId w:val="5"/>
         </w:numPr>
       </w:pPr>
-      <w:r>
-        <w:t>INT0001.Ladok2.Events.sql</w:t>
-      </w:r>
+      <w:proofErr w:type="spellStart"/>
+      <w:r>
+        <w:t>Shared.Utilities.MySQLClientHelper</w:t>
+      </w:r>
+      <w:proofErr w:type="spellEnd"/>
     </w:p>
     <w:p>
       <w:pPr>
         <w:pStyle w:val="NoSpacing"/>
         <w:numPr>
           <w:ilvl w:val="0"/>
-          <w:numId w:val="1"/>
+          <w:numId w:val="5"/>
         </w:numPr>
       </w:pPr>
       <w:r>
-        <w:t>Shared.Schemas</w:t>
-      </w:r>
-      <w:r>
-        <w:t>.msi</w:t>
-      </w:r>
-    </w:p>
-    <w:p>
-      <w:pPr>
-        <w:pStyle w:val="NoSpacing"/>
-      </w:pPr>
+        <w:t>Shared.Utilities.Calculate</w:t>
+      </w:r>
+      <w:bookmarkStart w:id="0" w:name="_GoBack"/>
+      <w:bookmarkEnd w:id="0"/>
+    </w:p>
+    <w:p>
+      <w:pPr>
+        <w:pStyle w:val="NoSpacing"/>
+      </w:pPr>
+    </w:p>
+    <w:p>
+      <w:pPr>
+        <w:pStyle w:val="NoSpacing"/>
+      </w:pPr>
+      <w:r>
+        <w:t xml:space="preserve">Make sure that the queue </w:t>
+      </w:r>
+      <w:r>
+        <w:rPr>
+          <w:b/>
+        </w:rPr>
+        <w:t>SD-DISTRIBUTION</w:t>
+      </w:r>
+      <w:r>
+        <w:t xml:space="preserve"> is created and that the BizTalk instance user has complete rights on the queue.</w:t>
+      </w:r>
+    </w:p>
+    <w:p>
+      <w:pPr>
+        <w:pStyle w:val="NoSpacing"/>
+      </w:pPr>
+    </w:p>
+    <w:p>
+      <w:pPr>
+        <w:pStyle w:val="NoSpacing"/>
+      </w:pPr>
+      <w:r>
+        <w:t>The BizTalk instance user must be able to reach the ladok2 database and have read and write rights to all of its objects.</w:t>
+      </w:r>
+    </w:p>
+    <w:p>
+      <w:pPr>
+        <w:pStyle w:val="NoSpacing"/>
+      </w:pPr>
+    </w:p>
+    <w:p>
+      <w:pPr>
+        <w:rPr>
+          <w:rStyle w:val="IntenseEmphasis"/>
+        </w:rPr>
+      </w:pPr>
+      <w:r>
+        <w:rPr>
+          <w:rStyle w:val="IntenseEmphasis"/>
+        </w:rPr>
+        <w:t xml:space="preserve">Includes files for installation package for INT0001.Ladok2.Events </w:t>
+      </w:r>
+    </w:p>
+    <w:p>
+      <w:pPr>
+        <w:pStyle w:val="ListParagraph"/>
+        <w:numPr>
+          <w:ilvl w:val="0"/>
+          <w:numId w:val="4"/>
+        </w:numPr>
+      </w:pPr>
+      <w:r>
+        <w:t>INT0001.Ladok2.Events.msi</w:t>
+      </w:r>
+    </w:p>
+    <w:p>
+      <w:pPr>
+        <w:pStyle w:val="ListParagraph"/>
+        <w:numPr>
+          <w:ilvl w:val="0"/>
+          <w:numId w:val="4"/>
+        </w:numPr>
+      </w:pPr>
+      <w:r>
+        <w:t>INT0001.Ladok2.Events.BindingInfo.xml</w:t>
+      </w:r>
+    </w:p>
+    <w:p>
+      <w:pPr>
+        <w:pStyle w:val="ListParagraph"/>
+        <w:numPr>
+          <w:ilvl w:val="0"/>
+          <w:numId w:val="4"/>
+        </w:numPr>
+      </w:pPr>
+      <w:r>
+        <w:t>INT0001.Ladok2.Events.sql</w:t>
+      </w:r>
     </w:p>
     <w:p>
       <w:pPr>
@@ -172,11 +324,9 @@
       <w:r>
         <w:t xml:space="preserve"> sole purpose is to fetch events in the form of </w:t>
       </w:r>
-      <w:proofErr w:type="spellStart"/>
-      <w:r>
-        <w:t>sql</w:t>
-      </w:r>
-      <w:proofErr w:type="spellEnd"/>
+      <w:r>
+        <w:t>SQL</w:t>
+      </w:r>
       <w:r>
         <w:t xml:space="preserve"> records it is primary dependent on the source table </w:t>
       </w:r>
@@ -277,7 +427,7 @@
         <w:t xml:space="preserve"> INT0001.Ladok2.Events.sql</w:t>
       </w:r>
       <w:r>
-        <w:t>, in the source environment.</w:t>
+        <w:t>, in the source environment where ladok2 tables are located.</w:t>
       </w:r>
     </w:p>
     <w:p>
@@ -296,81 +446,61 @@
         <w:rPr>
           <w:rStyle w:val="IntenseReference"/>
         </w:rPr>
-        <w:t>Pipeline components</w:t>
-      </w:r>
-    </w:p>
-    <w:p>
-      <w:pPr>
-        <w:pStyle w:val="NoSpacing"/>
-      </w:pPr>
-    </w:p>
-    <w:p>
-      <w:pPr>
-        <w:pStyle w:val="NoSpacing"/>
-      </w:pPr>
-      <w:r>
-        <w:t>BizTalk.PipelineComponents.msi</w:t>
-      </w:r>
-      <w:r>
-        <w:t xml:space="preserve"> contains multiple shared pipeline components not only used application </w:t>
-      </w:r>
-      <w:r>
+        <w:t>Main application</w:t>
+      </w:r>
+    </w:p>
+    <w:p>
+      <w:pPr>
+        <w:pStyle w:val="NoSpacing"/>
+      </w:pPr>
+    </w:p>
+    <w:p>
+      <w:pPr>
+        <w:pStyle w:val="NoSpacing"/>
+      </w:pPr>
+      <w:r>
+        <w:t>Step 2</w:t>
+      </w:r>
+      <w:r>
+        <w:t xml:space="preserve">. Create application </w:t>
+      </w:r>
+      <w:r>
+        <w:rPr>
+          <w:b/>
+        </w:rPr>
         <w:t>INT0001.Ladok2.Events</w:t>
       </w:r>
       <w:r>
-        <w:t>.</w:t>
-      </w:r>
-    </w:p>
-    <w:p>
-      <w:pPr>
-        <w:pStyle w:val="NoSpacing"/>
-      </w:pPr>
-    </w:p>
-    <w:p>
-      <w:pPr>
-        <w:pStyle w:val="NoSpacing"/>
-      </w:pPr>
-      <w:r>
-        <w:t xml:space="preserve">Step 2. . Create application </w:t>
-      </w:r>
-      <w:proofErr w:type="spellStart"/>
+        <w:t xml:space="preserve"> if it does not already exist.</w:t>
+      </w:r>
+    </w:p>
+    <w:p>
+      <w:pPr>
+        <w:pStyle w:val="NoSpacing"/>
+      </w:pPr>
+    </w:p>
+    <w:p>
+      <w:pPr>
+        <w:pStyle w:val="NoSpacing"/>
+      </w:pPr>
+      <w:r>
+        <w:t xml:space="preserve">Step 3. </w:t>
+      </w:r>
+      <w:r>
+        <w:t xml:space="preserve">Import and run the MSI file </w:t>
+      </w:r>
+      <w:r>
+        <w:t>INT0001.Ladok2.Events.msi</w:t>
+      </w:r>
+      <w:r>
+        <w:t xml:space="preserve"> in the </w:t>
+      </w:r>
       <w:r>
         <w:rPr>
           <w:b/>
         </w:rPr>
-        <w:t>BizTalk.PipelineComponents</w:t>
-      </w:r>
-      <w:proofErr w:type="spellEnd"/>
-      <w:r>
-        <w:t xml:space="preserve"> if it does not already exist.</w:t>
-      </w:r>
-    </w:p>
-    <w:p>
-      <w:pPr>
-        <w:pStyle w:val="NoSpacing"/>
-      </w:pPr>
-    </w:p>
-    <w:p>
-      <w:pPr>
-        <w:pStyle w:val="NoSpacing"/>
-      </w:pPr>
-      <w:r>
-        <w:t xml:space="preserve">Step 3. Import and run the MSI file </w:t>
-      </w:r>
-      <w:r>
-        <w:t>BizTalk.PipelineComponents.msi</w:t>
-      </w:r>
-      <w:r>
-        <w:t xml:space="preserve"> in the </w:t>
-      </w:r>
-      <w:proofErr w:type="spellStart"/>
-      <w:r>
-        <w:rPr>
-          <w:b/>
-        </w:rPr>
-        <w:t>BizTalk.PipelineComponents</w:t>
-      </w:r>
-      <w:proofErr w:type="spellEnd"/>
+        <w:t>INT0001.Ladok2.Events</w:t>
+      </w:r>
       <w:r>
         <w:t xml:space="preserve"> application.</w:t>
       </w:r>
@@ -391,252 +521,60 @@
         <w:rPr>
           <w:rStyle w:val="IntenseReference"/>
         </w:rPr>
-        <w:t>Shared schemas</w:t>
-      </w:r>
-    </w:p>
-    <w:p>
-      <w:pPr>
-        <w:pStyle w:val="NoSpacing"/>
-      </w:pPr>
-    </w:p>
-    <w:p>
-      <w:pPr>
-        <w:pStyle w:val="NoSpacing"/>
-      </w:pPr>
-      <w:r>
-        <w:t>Shared.Schemas</w:t>
-      </w:r>
-      <w:r>
-        <w:t xml:space="preserve">.msi contains shared schemas used by multiple applications, </w:t>
-      </w:r>
-      <w:r>
-        <w:t>these</w:t>
-      </w:r>
-      <w:r>
-        <w:t xml:space="preserve"> should not be referenced directly from the application.</w:t>
-      </w:r>
-    </w:p>
-    <w:p>
-      <w:pPr>
-        <w:pStyle w:val="NoSpacing"/>
-      </w:pPr>
-    </w:p>
-    <w:p>
-      <w:pPr>
-        <w:pStyle w:val="NoSpacing"/>
-      </w:pPr>
-      <w:r>
-        <w:t xml:space="preserve">Step 4. Create application </w:t>
-      </w:r>
-      <w:proofErr w:type="spellStart"/>
-      <w:r>
-        <w:rPr>
-          <w:b/>
-        </w:rPr>
-        <w:t>Shared.Schemas</w:t>
-      </w:r>
-      <w:proofErr w:type="spellEnd"/>
-      <w:r>
-        <w:t xml:space="preserve"> if it does not already exist.</w:t>
-      </w:r>
-    </w:p>
-    <w:p>
-      <w:pPr>
-        <w:pStyle w:val="NoSpacing"/>
-      </w:pPr>
-    </w:p>
-    <w:p>
-      <w:pPr>
-        <w:pStyle w:val="NoSpacing"/>
-        <w:rPr>
-          <w:i/>
-        </w:rPr>
-      </w:pPr>
-      <w:r>
-        <w:t xml:space="preserve">Step 5. </w:t>
-      </w:r>
-      <w:r>
-        <w:t xml:space="preserve">Import and run the MSI file </w:t>
-      </w:r>
-      <w:r>
-        <w:t>Shared.Schemas</w:t>
-      </w:r>
-      <w:r>
-        <w:t xml:space="preserve">.msi in the </w:t>
-      </w:r>
-      <w:proofErr w:type="spellStart"/>
-      <w:r>
-        <w:rPr>
-          <w:b/>
-        </w:rPr>
-        <w:t>Shared.Schemas</w:t>
-      </w:r>
-      <w:proofErr w:type="spellEnd"/>
+        <w:t>Binding file</w:t>
+      </w:r>
+    </w:p>
+    <w:p>
+      <w:pPr>
+        <w:pStyle w:val="NoSpacing"/>
+      </w:pPr>
+    </w:p>
+    <w:p>
+      <w:pPr>
+        <w:pStyle w:val="NoSpacing"/>
+      </w:pPr>
+      <w:r>
+        <w:t>INT0001.Ladok2.Events.BindingInfo.xml</w:t>
+      </w:r>
+      <w:r>
+        <w:t xml:space="preserve"> contains configuration information for the </w:t>
+      </w:r>
+      <w:r>
+        <w:t>INT0001.Ladok2.Events</w:t>
+      </w:r>
       <w:r>
         <w:t xml:space="preserve"> application.</w:t>
       </w:r>
+    </w:p>
+    <w:p>
+      <w:pPr>
+        <w:pStyle w:val="NoSpacing"/>
+      </w:pPr>
+    </w:p>
+    <w:p>
+      <w:pPr>
+        <w:pStyle w:val="NoSpacing"/>
+      </w:pPr>
+      <w:r>
+        <w:t xml:space="preserve">The file contains </w:t>
+      </w:r>
+      <w:r>
+        <w:t xml:space="preserve">specific information that needs to be </w:t>
+      </w:r>
+      <w:r>
+        <w:t>r</w:t>
+      </w:r>
+      <w:r>
+        <w:t>eplace</w:t>
+      </w:r>
+      <w:r>
+        <w:t>d</w:t>
+      </w:r>
       <w:r>
         <w:t xml:space="preserve"> </w:t>
       </w:r>
       <w:r>
-        <w:rPr>
-          <w:i/>
-        </w:rPr>
-        <w:t>Only import if the schemas are not already imported.</w:t>
-      </w:r>
-      <w:r>
-        <w:rPr>
-          <w:i/>
-        </w:rPr>
-        <w:t xml:space="preserve"> If they are already imported and are to be updated, all dependent applications must first be </w:t>
-      </w:r>
-      <w:proofErr w:type="spellStart"/>
-      <w:r>
-        <w:rPr>
-          <w:i/>
-        </w:rPr>
-        <w:t>undeployed</w:t>
-      </w:r>
-      <w:proofErr w:type="spellEnd"/>
-      <w:r>
-        <w:rPr>
-          <w:i/>
-        </w:rPr>
-        <w:t>.</w:t>
-      </w:r>
-    </w:p>
-    <w:p>
-      <w:pPr>
-        <w:pStyle w:val="NoSpacing"/>
-      </w:pPr>
-    </w:p>
-    <w:p>
-      <w:pPr>
-        <w:pStyle w:val="NoSpacing"/>
-      </w:pPr>
-    </w:p>
-    <w:p>
-      <w:pPr>
-        <w:pStyle w:val="NoSpacing"/>
-        <w:rPr>
-          <w:rStyle w:val="IntenseReference"/>
-        </w:rPr>
-      </w:pPr>
-      <w:r>
-        <w:rPr>
-          <w:rStyle w:val="IntenseReference"/>
-        </w:rPr>
-        <w:t>Main application</w:t>
-      </w:r>
-    </w:p>
-    <w:p>
-      <w:pPr>
-        <w:pStyle w:val="NoSpacing"/>
-      </w:pPr>
-    </w:p>
-    <w:p>
-      <w:pPr>
-        <w:pStyle w:val="NoSpacing"/>
-      </w:pPr>
-      <w:r>
-        <w:t>Step 6</w:t>
-      </w:r>
-      <w:r>
-        <w:t xml:space="preserve">. Create application </w:t>
-      </w:r>
-      <w:r>
-        <w:rPr>
-          <w:b/>
-        </w:rPr>
-        <w:t>INT0001.Ladok2.Events</w:t>
-      </w:r>
-      <w:r>
-        <w:t xml:space="preserve"> if it does not already exist.</w:t>
-      </w:r>
-    </w:p>
-    <w:p>
-      <w:pPr>
-        <w:pStyle w:val="NoSpacing"/>
-      </w:pPr>
-    </w:p>
-    <w:p>
-      <w:pPr>
-        <w:pStyle w:val="NoSpacing"/>
-      </w:pPr>
-      <w:r>
-        <w:t>Step 7</w:t>
-      </w:r>
-      <w:r>
-        <w:t xml:space="preserve"> . Import and run the MSI file </w:t>
-      </w:r>
-      <w:r>
-        <w:t>INT0001.Ladok2.Events.msi</w:t>
-      </w:r>
-      <w:r>
-        <w:t xml:space="preserve"> in the </w:t>
-      </w:r>
-      <w:r>
-        <w:rPr>
-          <w:b/>
-        </w:rPr>
-        <w:t>INT0001.Ladok2.Events</w:t>
-      </w:r>
-      <w:r>
-        <w:t xml:space="preserve"> application.</w:t>
-      </w:r>
-    </w:p>
-    <w:p>
-      <w:pPr>
-        <w:pStyle w:val="NoSpacing"/>
-      </w:pPr>
-    </w:p>
-    <w:p>
-      <w:pPr>
-        <w:pStyle w:val="NoSpacing"/>
-        <w:rPr>
-          <w:rStyle w:val="IntenseReference"/>
-        </w:rPr>
-      </w:pPr>
-      <w:r>
-        <w:rPr>
-          <w:rStyle w:val="IntenseReference"/>
-        </w:rPr>
-        <w:t>Binding file</w:t>
-      </w:r>
-    </w:p>
-    <w:p>
-      <w:pPr>
-        <w:pStyle w:val="NoSpacing"/>
-      </w:pPr>
-    </w:p>
-    <w:p>
-      <w:pPr>
-        <w:pStyle w:val="NoSpacing"/>
-      </w:pPr>
-      <w:r>
-        <w:t>INT0001.Ladok2.Events.BindingInfo.xml</w:t>
-      </w:r>
-      <w:r>
-        <w:t xml:space="preserve"> contains configuration information for the </w:t>
-      </w:r>
-      <w:r>
-        <w:t>INT0001.Ladok2.Events</w:t>
-      </w:r>
-      <w:r>
-        <w:t xml:space="preserve"> application.</w:t>
-      </w:r>
-    </w:p>
-    <w:p>
-      <w:pPr>
-        <w:pStyle w:val="NoSpacing"/>
-      </w:pPr>
-    </w:p>
-    <w:p>
-      <w:pPr>
-        <w:pStyle w:val="NoSpacing"/>
-      </w:pPr>
-      <w:r>
-        <w:t>The file contains DEV specific information that needs to be updated by administrator.</w:t>
+        <w:t>by administrator.</w:t>
       </w:r>
     </w:p>
     <w:p>
@@ -651,36 +589,31 @@
           <w:ilvl w:val="0"/>
           <w:numId w:val="3"/>
         </w:numPr>
-      </w:pPr>
-      <w:r>
-        <w:t>Update database name</w:t>
+        <w:rPr>
+          <w:b/>
+        </w:rPr>
+      </w:pPr>
+      <w:r>
+        <w:t xml:space="preserve">Replace </w:t>
+      </w:r>
+      <w:r>
+        <w:t xml:space="preserve">SQL server </w:t>
+      </w:r>
+      <w:r>
+        <w:t>n</w:t>
+      </w:r>
+      <w:r>
+        <w:t>ame</w:t>
       </w:r>
       <w:r>
         <w:br/>
-        <w:t xml:space="preserve">In the binding file this is </w:t>
-      </w:r>
-      <w:proofErr w:type="spellStart"/>
+      </w:r>
       <w:r>
         <w:rPr>
           <w:b/>
         </w:rPr>
-        <w:t>localUpdoctestDB</w:t>
-      </w:r>
-      <w:proofErr w:type="spellEnd"/>
-      <w:r>
-        <w:rPr>
-          <w:b/>
-        </w:rPr>
-        <w:t>.</w:t>
-      </w:r>
-    </w:p>
-    <w:p>
-      <w:pPr>
-        <w:pStyle w:val="NoSpacing"/>
-        <w:rPr>
-          <w:b/>
-        </w:rPr>
-      </w:pPr>
+        <w:t>tmssql-ag2.user.uu.se.</w:t>
+      </w:r>
     </w:p>
     <w:p>
       <w:pPr>
@@ -691,59 +624,31 @@
         </w:numPr>
       </w:pPr>
       <w:r>
-        <w:t>Update SQL Server name</w:t>
+        <w:t xml:space="preserve">Replace </w:t>
+      </w:r>
+      <w:r>
+        <w:t xml:space="preserve">SQL Server </w:t>
+      </w:r>
+      <w:r>
+        <w:t>database</w:t>
       </w:r>
       <w:r>
         <w:br/>
-        <w:t xml:space="preserve">In the binding file this is </w:t>
-      </w:r>
-      <w:r>
-        <w:t>represented as a dot (</w:t>
-      </w:r>
-      <w:r>
-        <w:rPr>
-          <w:color w:val="FF0000"/>
-          <w:sz w:val="24"/>
-          <w:szCs w:val="24"/>
+      </w:r>
+      <w:proofErr w:type="spellStart"/>
+      <w:r>
+        <w:rPr>
+          <w:b/>
+        </w:rPr>
+        <w:t>getUpdoctestDB</w:t>
+      </w:r>
+      <w:proofErr w:type="spellEnd"/>
+      <w:r>
+        <w:rPr>
+          <w:b/>
         </w:rPr>
         <w:t>.</w:t>
       </w:r>
-      <w:r>
-        <w:t xml:space="preserve">) like </w:t>
-      </w:r>
-      <w:proofErr w:type="spellStart"/>
-      <w:r>
-        <w:t>mssql</w:t>
-      </w:r>
-      <w:proofErr w:type="spellEnd"/>
-      <w:r>
-        <w:t>://</w:t>
-      </w:r>
-      <w:r>
-        <w:rPr>
-          <w:b/>
-          <w:color w:val="FF0000"/>
-          <w:sz w:val="24"/>
-          <w:szCs w:val="24"/>
-        </w:rPr>
-        <w:t>.</w:t>
-      </w:r>
-      <w:r>
-        <w:t>//</w:t>
-      </w:r>
-      <w:proofErr w:type="spellStart"/>
-      <w:r>
-        <w:t>localUpdoctestDB</w:t>
-      </w:r>
-      <w:proofErr w:type="spellEnd"/>
-      <w:r>
-        <w:t>?.</w:t>
-      </w:r>
-    </w:p>
-    <w:p>
-      <w:pPr>
-        <w:pStyle w:val="NoSpacing"/>
-      </w:pPr>
     </w:p>
     <w:p>
       <w:pPr>
@@ -760,33 +665,34 @@
         </w:rPr>
       </w:pPr>
       <w:r>
-        <w:t>Update MSMQ location</w:t>
+        <w:t xml:space="preserve">Replace </w:t>
+      </w:r>
+      <w:r>
+        <w:t xml:space="preserve">MSMQ </w:t>
+      </w:r>
+      <w:r>
+        <w:t xml:space="preserve">server </w:t>
+      </w:r>
+      <w:r>
+        <w:t>location</w:t>
       </w:r>
       <w:r>
         <w:br/>
-        <w:t xml:space="preserve">In the binding file there is multiple occurrences of MSMQ URIS. The URI must be changed to point to a distributed location. </w:t>
-      </w:r>
-      <w:r>
-        <w:br/>
-        <w:t xml:space="preserve">Example DEV URI </w:t>
       </w:r>
       <w:r>
         <w:rPr>
           <w:b/>
         </w:rPr>
-        <w:t>FORMATNAME:DIRECT=OS:.\PRIVATE$\SD-DISTRIBUTION</w:t>
-      </w:r>
-      <w:r>
-        <w:rPr>
-          <w:b/>
+        <w:t>UUC-MSMQSRV001</w:t>
+      </w:r>
+      <w:r>
+        <w:rPr>
+          <w:rStyle w:val="IntenseEmphasis"/>
+          <w:i w:val="0"/>
+          <w:iCs w:val="0"/>
+          <w:color w:val="auto"/>
         </w:rPr>
         <w:t xml:space="preserve"> </w:t>
-      </w:r>
-      <w:r>
-        <w:t>that points to a local queue.</w:t>
-      </w:r>
-      <w:r>
-        <w:br/>
       </w:r>
       <w:r>
         <w:rPr>
@@ -800,11 +706,163 @@
       <w:pPr>
         <w:pStyle w:val="NoSpacing"/>
         <w:rPr>
-          <w:b/>
-        </w:rPr>
-      </w:pPr>
-      <w:bookmarkStart w:id="0" w:name="_GoBack"/>
-      <w:bookmarkEnd w:id="0"/>
+          <w:rStyle w:val="IntenseEmphasis"/>
+          <w:i w:val="0"/>
+          <w:iCs w:val="0"/>
+          <w:color w:val="auto"/>
+        </w:rPr>
+      </w:pPr>
+    </w:p>
+    <w:p>
+      <w:pPr>
+        <w:pStyle w:val="NoSpacing"/>
+      </w:pPr>
+      <w:r>
+        <w:t>Step 4</w:t>
+      </w:r>
+      <w:r>
+        <w:t>. Import the updated binding file.</w:t>
+      </w:r>
+    </w:p>
+    <w:p>
+      <w:pPr>
+        <w:pStyle w:val="NoSpacing"/>
+      </w:pPr>
+    </w:p>
+    <w:p>
+      <w:pPr>
+        <w:pStyle w:val="NoSpacing"/>
+      </w:pPr>
+      <w:r>
+        <w:t>Step</w:t>
+      </w:r>
+      <w:r>
+        <w:t xml:space="preserve"> </w:t>
+      </w:r>
+      <w:r>
+        <w:t>5</w:t>
+      </w:r>
+      <w:r>
+        <w:t>. Save the updated binding file in the same location with the suffix _PROD. This will now reflect the current settings in PROD.</w:t>
+      </w:r>
+    </w:p>
+    <w:p>
+      <w:pPr>
+        <w:pStyle w:val="NoSpacing"/>
+      </w:pPr>
+    </w:p>
+    <w:p>
+      <w:pPr>
+        <w:pStyle w:val="NoSpacing"/>
+      </w:pPr>
+      <w:r>
+        <w:t xml:space="preserve">Step 6. SQL </w:t>
+      </w:r>
+      <w:r>
+        <w:t xml:space="preserve">User </w:t>
+      </w:r>
+      <w:r>
+        <w:t xml:space="preserve">and password on </w:t>
+      </w:r>
+      <w:proofErr w:type="spellStart"/>
+      <w:r>
+        <w:t>sendport</w:t>
+      </w:r>
+      <w:proofErr w:type="spellEnd"/>
+      <w:r>
+        <w:t xml:space="preserve"> </w:t>
+      </w:r>
+      <w:r>
+        <w:t>INT0001.Ladok2.Send_Update</w:t>
+      </w:r>
+      <w:r>
+        <w:t xml:space="preserve"> must </w:t>
+      </w:r>
+      <w:r>
+        <w:t xml:space="preserve">manually </w:t>
+      </w:r>
+      <w:r>
+        <w:t xml:space="preserve">be set </w:t>
+      </w:r>
+      <w:r>
+        <w:t>after import of the binding file</w:t>
+      </w:r>
+    </w:p>
+    <w:p>
+      <w:pPr>
+        <w:pStyle w:val="NoSpacing"/>
+      </w:pPr>
+    </w:p>
+    <w:p>
+      <w:pPr>
+        <w:pStyle w:val="NoSpacing"/>
+      </w:pPr>
+      <w:r>
+        <w:rPr>
+          <w:noProof/>
+        </w:rPr>
+        <w:drawing>
+          <wp:inline distT="0" distB="0" distL="0" distR="0" wp14:anchorId="10611640" wp14:editId="3763116A">
+            <wp:extent cx="6943648" cy="3908281"/>
+            <wp:effectExtent l="0" t="0" r="0" b="0"/>
+            <wp:docPr id="1" name="Picture 1"/>
+            <wp:cNvGraphicFramePr>
+              <a:graphicFrameLocks xmlns:a="http://schemas.openxmlformats.org/drawingml/2006/main" noChangeAspect="1"/>
+            </wp:cNvGraphicFramePr>
+            <a:graphic xmlns:a="http://schemas.openxmlformats.org/drawingml/2006/main">
+              <a:graphicData uri="http://schemas.openxmlformats.org/drawingml/2006/picture">
+                <pic:pic xmlns:pic="http://schemas.openxmlformats.org/drawingml/2006/picture">
+                  <pic:nvPicPr>
+                    <pic:cNvPr id="1" name=""/>
+                    <pic:cNvPicPr/>
+                  </pic:nvPicPr>
+                  <pic:blipFill>
+                    <a:blip r:embed="rId5"/>
+                    <a:stretch>
+                      <a:fillRect/>
+                    </a:stretch>
+                  </pic:blipFill>
+                  <pic:spPr>
+                    <a:xfrm>
+                      <a:off x="0" y="0"/>
+                      <a:ext cx="6950011" cy="3911862"/>
+                    </a:xfrm>
+                    <a:prstGeom prst="rect">
+                      <a:avLst/>
+                    </a:prstGeom>
+                  </pic:spPr>
+                </pic:pic>
+              </a:graphicData>
+            </a:graphic>
+          </wp:inline>
+        </w:drawing>
+      </w:r>
+    </w:p>
+    <w:p>
+      <w:pPr>
+        <w:pStyle w:val="NoSpacing"/>
+      </w:pPr>
+    </w:p>
+    <w:p>
+      <w:pPr>
+        <w:pStyle w:val="NoSpacing"/>
+      </w:pPr>
+      <w:r>
+        <w:t>Step 7</w:t>
+      </w:r>
+      <w:r>
+        <w:t>. Install the MSI on node 2.</w:t>
+      </w:r>
+    </w:p>
+    <w:p>
+      <w:pPr>
+        <w:pStyle w:val="NoSpacing"/>
+      </w:pPr>
+    </w:p>
+    <w:p>
+      <w:pPr>
+        <w:pStyle w:val="NoSpacing"/>
+      </w:pPr>
     </w:p>
     <w:sectPr>
       <w:pgSz w:w="12240" w:h="15840"/>
@@ -817,7 +875,7 @@
 </file>
 
 <file path=word/numbering.xml><?xml version="1.0" encoding="utf-8"?>
-<w:numbering xmlns:wpc="http://schemas.microsoft.com/office/word/2010/wordprocessingCanvas" xmlns:cx="http://schemas.microsoft.com/office/drawing/2014/chartex" xmlns:mc="http://schemas.openxmlformats.org/markup-compatibility/2006" xmlns:o="urn:schemas-microsoft-com:office:office" xmlns:r="http://schemas.openxmlformats.org/officeDocument/2006/relationships" xmlns:m="http://schemas.openxmlformats.org/officeDocument/2006/math" xmlns:v="urn:schemas-microsoft-com:vml" xmlns:wp14="http://schemas.microsoft.com/office/word/2010/wordprocessingDrawing" xmlns:wp="http://schemas.openxmlformats.org/drawingml/2006/wordprocessingDrawing" xmlns:w10="urn:schemas-microsoft-com:office:word" xmlns:w="http://schemas.openxmlformats.org/wordprocessingml/2006/main" xmlns:w14="http://schemas.microsoft.com/office/word/2010/wordml" xmlns:w15="http://schemas.microsoft.com/office/word/2012/wordml" xmlns:w16se="http://schemas.microsoft.com/office/word/2015/wordml/symex" xmlns:wpg="http://schemas.microsoft.com/office/word/2010/wordprocessingGroup" xmlns:wpi="http://schemas.microsoft.com/office/word/2010/wordprocessingInk" xmlns:wne="http://schemas.microsoft.com/office/word/2006/wordml" xmlns:wps="http://schemas.microsoft.com/office/word/2010/wordprocessingShape" mc:Ignorable="w14 w15 w16se wp14">
+<w:numbering xmlns:wpc="http://schemas.microsoft.com/office/word/2010/wordprocessingCanvas" xmlns:cx="http://schemas.microsoft.com/office/drawing/2014/chartex" xmlns:cx1="http://schemas.microsoft.com/office/drawing/2015/9/8/chartex" xmlns:mc="http://schemas.openxmlformats.org/markup-compatibility/2006" xmlns:o="urn:schemas-microsoft-com:office:office" xmlns:r="http://schemas.openxmlformats.org/officeDocument/2006/relationships" xmlns:m="http://schemas.openxmlformats.org/officeDocument/2006/math" xmlns:v="urn:schemas-microsoft-com:vml" xmlns:wp14="http://schemas.microsoft.com/office/word/2010/wordprocessingDrawing" xmlns:wp="http://schemas.openxmlformats.org/drawingml/2006/wordprocessingDrawing" xmlns:w10="urn:schemas-microsoft-com:office:word" xmlns:w="http://schemas.openxmlformats.org/wordprocessingml/2006/main" xmlns:w14="http://schemas.microsoft.com/office/word/2010/wordml" xmlns:w15="http://schemas.microsoft.com/office/word/2012/wordml" xmlns:w16se="http://schemas.microsoft.com/office/word/2015/wordml/symex" xmlns:wpg="http://schemas.microsoft.com/office/word/2010/wordprocessingGroup" xmlns:wpi="http://schemas.microsoft.com/office/word/2010/wordprocessingInk" xmlns:wne="http://schemas.microsoft.com/office/word/2006/wordml" xmlns:wps="http://schemas.microsoft.com/office/word/2010/wordprocessingShape" mc:Ignorable="w14 w15 w16se wp14">
   <w:abstractNum w:abstractNumId="0" w15:restartNumberingAfterBreak="0">
     <w:nsid w:val="088D3821"/>
     <w:multiLevelType w:val="hybridMultilevel"/>
@@ -1045,6 +1103,119 @@
     </w:lvl>
   </w:abstractNum>
   <w:abstractNum w:abstractNumId="2" w15:restartNumberingAfterBreak="0">
+    <w:nsid w:val="2D5251DF"/>
+    <w:multiLevelType w:val="hybridMultilevel"/>
+    <w:tmpl w:val="467C6C40"/>
+    <w:lvl w:ilvl="0" w:tplc="04090001">
+      <w:start w:val="1"/>
+      <w:numFmt w:val="bullet"/>
+      <w:lvlText w:val=""/>
+      <w:lvlJc w:val="left"/>
+      <w:pPr>
+        <w:ind w:left="720" w:hanging="360"/>
+      </w:pPr>
+      <w:rPr>
+        <w:rFonts w:ascii="Symbol" w:hAnsi="Symbol" w:hint="default"/>
+      </w:rPr>
+    </w:lvl>
+    <w:lvl w:ilvl="1" w:tplc="04090003" w:tentative="1">
+      <w:start w:val="1"/>
+      <w:numFmt w:val="bullet"/>
+      <w:lvlText w:val="o"/>
+      <w:lvlJc w:val="left"/>
+      <w:pPr>
+        <w:ind w:left="1440" w:hanging="360"/>
+      </w:pPr>
+      <w:rPr>
+        <w:rFonts w:ascii="Courier New" w:hAnsi="Courier New" w:cs="Courier New" w:hint="default"/>
+      </w:rPr>
+    </w:lvl>
+    <w:lvl w:ilvl="2" w:tplc="04090005" w:tentative="1">
+      <w:start w:val="1"/>
+      <w:numFmt w:val="bullet"/>
+      <w:lvlText w:val=""/>
+      <w:lvlJc w:val="left"/>
+      <w:pPr>
+        <w:ind w:left="2160" w:hanging="360"/>
+      </w:pPr>
+      <w:rPr>
+        <w:rFonts w:ascii="Wingdings" w:hAnsi="Wingdings" w:hint="default"/>
+      </w:rPr>
+    </w:lvl>
+    <w:lvl w:ilvl="3" w:tplc="04090001" w:tentative="1">
+      <w:start w:val="1"/>
+      <w:numFmt w:val="bullet"/>
+      <w:lvlText w:val=""/>
+      <w:lvlJc w:val="left"/>
+      <w:pPr>
+        <w:ind w:left="2880" w:hanging="360"/>
+      </w:pPr>
+      <w:rPr>
+        <w:rFonts w:ascii="Symbol" w:hAnsi="Symbol" w:hint="default"/>
+      </w:rPr>
+    </w:lvl>
+    <w:lvl w:ilvl="4" w:tplc="04090003" w:tentative="1">
+      <w:start w:val="1"/>
+      <w:numFmt w:val="bullet"/>
+      <w:lvlText w:val="o"/>
+      <w:lvlJc w:val="left"/>
+      <w:pPr>
+        <w:ind w:left="3600" w:hanging="360"/>
+      </w:pPr>
+      <w:rPr>
+        <w:rFonts w:ascii="Courier New" w:hAnsi="Courier New" w:cs="Courier New" w:hint="default"/>
+      </w:rPr>
+    </w:lvl>
+    <w:lvl w:ilvl="5" w:tplc="04090005" w:tentative="1">
+      <w:start w:val="1"/>
+      <w:numFmt w:val="bullet"/>
+      <w:lvlText w:val=""/>
+      <w:lvlJc w:val="left"/>
+      <w:pPr>
+        <w:ind w:left="4320" w:hanging="360"/>
+      </w:pPr>
+      <w:rPr>
+        <w:rFonts w:ascii="Wingdings" w:hAnsi="Wingdings" w:hint="default"/>
+      </w:rPr>
+    </w:lvl>
+    <w:lvl w:ilvl="6" w:tplc="04090001" w:tentative="1">
+      <w:start w:val="1"/>
+      <w:numFmt w:val="bullet"/>
+      <w:lvlText w:val=""/>
+      <w:lvlJc w:val="left"/>
+      <w:pPr>
+        <w:ind w:left="5040" w:hanging="360"/>
+      </w:pPr>
+      <w:rPr>
+        <w:rFonts w:ascii="Symbol" w:hAnsi="Symbol" w:hint="default"/>
+      </w:rPr>
+    </w:lvl>
+    <w:lvl w:ilvl="7" w:tplc="04090003" w:tentative="1">
+      <w:start w:val="1"/>
+      <w:numFmt w:val="bullet"/>
+      <w:lvlText w:val="o"/>
+      <w:lvlJc w:val="left"/>
+      <w:pPr>
+        <w:ind w:left="5760" w:hanging="360"/>
+      </w:pPr>
+      <w:rPr>
+        <w:rFonts w:ascii="Courier New" w:hAnsi="Courier New" w:cs="Courier New" w:hint="default"/>
+      </w:rPr>
+    </w:lvl>
+    <w:lvl w:ilvl="8" w:tplc="04090005" w:tentative="1">
+      <w:start w:val="1"/>
+      <w:numFmt w:val="bullet"/>
+      <w:lvlText w:val=""/>
+      <w:lvlJc w:val="left"/>
+      <w:pPr>
+        <w:ind w:left="6480" w:hanging="360"/>
+      </w:pPr>
+      <w:rPr>
+        <w:rFonts w:ascii="Wingdings" w:hAnsi="Wingdings" w:hint="default"/>
+      </w:rPr>
+    </w:lvl>
+  </w:abstractNum>
+  <w:abstractNum w:abstractNumId="3" w15:restartNumberingAfterBreak="0">
     <w:nsid w:val="7BB46A2A"/>
     <w:multiLevelType w:val="hybridMultilevel"/>
     <w:tmpl w:val="2D125BE2"/>
@@ -1145,6 +1316,119 @@
       </w:rPr>
     </w:lvl>
     <w:lvl w:ilvl="8" w:tplc="04090005" w:tentative="1">
+      <w:start w:val="1"/>
+      <w:numFmt w:val="bullet"/>
+      <w:lvlText w:val=""/>
+      <w:lvlJc w:val="left"/>
+      <w:pPr>
+        <w:ind w:left="6480" w:hanging="360"/>
+      </w:pPr>
+      <w:rPr>
+        <w:rFonts w:ascii="Wingdings" w:hAnsi="Wingdings" w:hint="default"/>
+      </w:rPr>
+    </w:lvl>
+  </w:abstractNum>
+  <w:abstractNum w:abstractNumId="4" w15:restartNumberingAfterBreak="0">
+    <w:nsid w:val="7CD709C2"/>
+    <w:multiLevelType w:val="hybridMultilevel"/>
+    <w:tmpl w:val="F092B278"/>
+    <w:lvl w:ilvl="0" w:tplc="041D0001">
+      <w:start w:val="1"/>
+      <w:numFmt w:val="bullet"/>
+      <w:lvlText w:val=""/>
+      <w:lvlJc w:val="left"/>
+      <w:pPr>
+        <w:ind w:left="720" w:hanging="360"/>
+      </w:pPr>
+      <w:rPr>
+        <w:rFonts w:ascii="Symbol" w:hAnsi="Symbol" w:hint="default"/>
+      </w:rPr>
+    </w:lvl>
+    <w:lvl w:ilvl="1" w:tplc="041D0003" w:tentative="1">
+      <w:start w:val="1"/>
+      <w:numFmt w:val="bullet"/>
+      <w:lvlText w:val="o"/>
+      <w:lvlJc w:val="left"/>
+      <w:pPr>
+        <w:ind w:left="1440" w:hanging="360"/>
+      </w:pPr>
+      <w:rPr>
+        <w:rFonts w:ascii="Courier New" w:hAnsi="Courier New" w:cs="Courier New" w:hint="default"/>
+      </w:rPr>
+    </w:lvl>
+    <w:lvl w:ilvl="2" w:tplc="041D0005" w:tentative="1">
+      <w:start w:val="1"/>
+      <w:numFmt w:val="bullet"/>
+      <w:lvlText w:val=""/>
+      <w:lvlJc w:val="left"/>
+      <w:pPr>
+        <w:ind w:left="2160" w:hanging="360"/>
+      </w:pPr>
+      <w:rPr>
+        <w:rFonts w:ascii="Wingdings" w:hAnsi="Wingdings" w:hint="default"/>
+      </w:rPr>
+    </w:lvl>
+    <w:lvl w:ilvl="3" w:tplc="041D0001" w:tentative="1">
+      <w:start w:val="1"/>
+      <w:numFmt w:val="bullet"/>
+      <w:lvlText w:val=""/>
+      <w:lvlJc w:val="left"/>
+      <w:pPr>
+        <w:ind w:left="2880" w:hanging="360"/>
+      </w:pPr>
+      <w:rPr>
+        <w:rFonts w:ascii="Symbol" w:hAnsi="Symbol" w:hint="default"/>
+      </w:rPr>
+    </w:lvl>
+    <w:lvl w:ilvl="4" w:tplc="041D0003" w:tentative="1">
+      <w:start w:val="1"/>
+      <w:numFmt w:val="bullet"/>
+      <w:lvlText w:val="o"/>
+      <w:lvlJc w:val="left"/>
+      <w:pPr>
+        <w:ind w:left="3600" w:hanging="360"/>
+      </w:pPr>
+      <w:rPr>
+        <w:rFonts w:ascii="Courier New" w:hAnsi="Courier New" w:cs="Courier New" w:hint="default"/>
+      </w:rPr>
+    </w:lvl>
+    <w:lvl w:ilvl="5" w:tplc="041D0005" w:tentative="1">
+      <w:start w:val="1"/>
+      <w:numFmt w:val="bullet"/>
+      <w:lvlText w:val=""/>
+      <w:lvlJc w:val="left"/>
+      <w:pPr>
+        <w:ind w:left="4320" w:hanging="360"/>
+      </w:pPr>
+      <w:rPr>
+        <w:rFonts w:ascii="Wingdings" w:hAnsi="Wingdings" w:hint="default"/>
+      </w:rPr>
+    </w:lvl>
+    <w:lvl w:ilvl="6" w:tplc="041D0001" w:tentative="1">
+      <w:start w:val="1"/>
+      <w:numFmt w:val="bullet"/>
+      <w:lvlText w:val=""/>
+      <w:lvlJc w:val="left"/>
+      <w:pPr>
+        <w:ind w:left="5040" w:hanging="360"/>
+      </w:pPr>
+      <w:rPr>
+        <w:rFonts w:ascii="Symbol" w:hAnsi="Symbol" w:hint="default"/>
+      </w:rPr>
+    </w:lvl>
+    <w:lvl w:ilvl="7" w:tplc="041D0003" w:tentative="1">
+      <w:start w:val="1"/>
+      <w:numFmt w:val="bullet"/>
+      <w:lvlText w:val="o"/>
+      <w:lvlJc w:val="left"/>
+      <w:pPr>
+        <w:ind w:left="5760" w:hanging="360"/>
+      </w:pPr>
+      <w:rPr>
+        <w:rFonts w:ascii="Courier New" w:hAnsi="Courier New" w:cs="Courier New" w:hint="default"/>
+      </w:rPr>
+    </w:lvl>
+    <w:lvl w:ilvl="8" w:tplc="041D0005" w:tentative="1">
       <w:start w:val="1"/>
       <w:numFmt w:val="bullet"/>
       <w:lvlText w:val=""/>
@@ -1164,6 +1448,12 @@
     <w:abstractNumId w:val="0"/>
   </w:num>
   <w:num w:numId="3">
+    <w:abstractNumId w:val="3"/>
+  </w:num>
+  <w:num w:numId="4">
+    <w:abstractNumId w:val="4"/>
+  </w:num>
+  <w:num w:numId="5">
     <w:abstractNumId w:val="2"/>
   </w:num>
 </w:numbering>
@@ -1763,6 +2053,17 @@
       <w:szCs w:val="24"/>
     </w:rPr>
   </w:style>
+  <w:style w:type="paragraph" w:styleId="ListParagraph">
+    <w:name w:val="List Paragraph"/>
+    <w:basedOn w:val="Normal"/>
+    <w:uiPriority w:val="34"/>
+    <w:qFormat/>
+    <w:rsid w:val="002F7EAA"/>
+    <w:pPr>
+      <w:ind w:left="720"/>
+      <w:contextualSpacing/>
+    </w:pPr>
+  </w:style>
 </w:styles>
 </file>
 

</xml_diff>